<commit_message>
Final Project Proposal (pt. 2) and initial start of Project 6
</commit_message>
<xml_diff>
--- a/CEG7580/FinalProject/Reigle_ProjectProposal.docx
+++ b/CEG7580/FinalProject/Reigle_ProjectProposal.docx
@@ -19,7 +19,13 @@
     </w:p>
     <w:p>
       <w:r>
-        <w:t>10/15/2021</w:t>
+        <w:t>10/</w:t>
+      </w:r>
+      <w:r>
+        <w:t>28</w:t>
+      </w:r>
+      <w:r>
+        <w:t>/2021</w:t>
       </w:r>
     </w:p>
     <w:p>
@@ -36,13 +42,32 @@
       </w:pPr>
       <w:r>
         <w:tab/>
-        <w:t xml:space="preserve">I propose to a recreation of the results detailed in “An Improved Chirp Type Blind Watermarking Algorithm Based on Wavelet and Fractional Fourier Transform”. In this article, Discrete wavelet transforms are used to embed a watermark </w:t>
-      </w:r>
-      <w:r>
-        <w:t xml:space="preserve">into the low frequency sub-band of the 2D image. Later, a fractional Fourier Transform is used to extract the watermark for distortion and error measurements.  Various forms of image distortions (described as “attacks”) are preformed to test the reliability of the 2D chirp (or variable frequency) watermark. The attacks tested are image cropping, image rotation, and applied noise. </w:t>
-      </w:r>
-      <w:r>
-        <w:t>These results are compared to spatial domain water marking.</w:t>
+        <w:t>I propose to a recreation of the results detailed in “</w:t>
+      </w:r>
+      <w:r>
+        <w:t>The Reconstruction of Discontinuous Piecewise Polynomial Signal</w:t>
+      </w:r>
+      <w:r>
+        <w:t xml:space="preserve">”. In this article, </w:t>
+      </w:r>
+      <w:r>
+        <w:t xml:space="preserve">the Gibbs phenomenon is discussed and recreated for a truncated DFT function on an interval bound by [-1,1]. The error generated by the phenomenon is shown as possible to remove </w:t>
+      </w:r>
+      <w:proofErr w:type="gramStart"/>
+      <w:r>
+        <w:t>through the use of</w:t>
+      </w:r>
+      <w:proofErr w:type="gramEnd"/>
+      <w:r>
+        <w:t xml:space="preserve"> </w:t>
+      </w:r>
+      <w:proofErr w:type="spellStart"/>
+      <w:r>
+        <w:t>Gegenbaur</w:t>
+      </w:r>
+      <w:proofErr w:type="spellEnd"/>
+      <w:r>
+        <w:t xml:space="preserve"> polynomials for discontinuous functions. A denoising technique is also discussed.</w:t>
       </w:r>
     </w:p>
     <w:p>
@@ -51,18 +76,47 @@
       </w:pPr>
       <w:r>
         <w:tab/>
-        <w:t>I plan to replicate the results of this article by implementing the same fractional Fourier transform algorithm, including the selection of Hermite polynomial order. I will then replicate the 2D chirp signal described in the article and embed it into the image’s low frequency sub-band, as described in the article. Once this is done, I will use wavelet transforms and the fractional Fourier transform to pull the watermark out of the image again and analyze any error present. I will the repeat this for the same attack cases (cropping, rotation, and noise) as discussed in the paper. If the image is not obtainable from our course textbook files or online repositories, the effects can be easily measured on other images of comparable image characteristic.</w:t>
-      </w:r>
-      <w:r>
-        <w:t xml:space="preserve"> All work done for this project will be done in </w:t>
+        <w:t>I plan to replicate the results of this article by implementing the same Fourier transform algorithm</w:t>
+      </w:r>
+      <w:r>
+        <w:t xml:space="preserve"> for a truncated piecewise function</w:t>
+      </w:r>
+      <w:r>
+        <w:t xml:space="preserve">. I will then replicate the </w:t>
+      </w:r>
+      <w:r>
+        <w:t>Gibbs oscillations as well as the signal reconstructed without the Gibbs phenomenon present</w:t>
+      </w:r>
+      <w:r>
+        <w:t>, as described in the article.</w:t>
+      </w:r>
+      <w:r>
+        <w:t xml:space="preserve"> This will entail a creation of a </w:t>
+      </w:r>
+      <w:r>
+        <w:t xml:space="preserve">function to produce the coefficients of an N-term </w:t>
       </w:r>
       <w:proofErr w:type="spellStart"/>
       <w:r>
-        <w:t>Matlab</w:t>
+        <w:t>Gegenbaur</w:t>
       </w:r>
       <w:proofErr w:type="spellEnd"/>
       <w:r>
+        <w:t xml:space="preserve"> polynomial in addition to the coefficients of an N-term Fourier series expansion of the </w:t>
+      </w:r>
+      <w:proofErr w:type="gramStart"/>
+      <w:r>
+        <w:t>aforementioned function</w:t>
+      </w:r>
+      <w:proofErr w:type="gramEnd"/>
+      <w:r>
         <w:t>.</w:t>
+      </w:r>
+      <w:r>
+        <w:t xml:space="preserve"> </w:t>
+      </w:r>
+      <w:r>
+        <w:t>I will also recreate the denoising effects which serve as a practical application of the previous case.</w:t>
       </w:r>
     </w:p>
     <w:p>
@@ -73,7 +127,19 @@
         <w:tab/>
       </w:r>
       <w:r>
-        <w:t>Barring any setbacks or other delays in progress there is an interesting opportunity to expand upon the work done in this article. The first avenue of advancement of research through this methodology is to compare water marking effects across images with differing frequency distributions. The second avenue would be to conduct an attack of local spatial tampering, as suggested by the article.</w:t>
+        <w:t xml:space="preserve">Barring any setbacks or other delays in progress there is an interesting opportunity to expand upon the work done in this article. The first avenue of advancement of research through this methodology is to compare </w:t>
+      </w:r>
+      <w:r>
+        <w:t>the results of multiple, differing piecewise functions</w:t>
+      </w:r>
+      <w:r>
+        <w:t xml:space="preserve">. The second avenue would be to </w:t>
+      </w:r>
+      <w:r>
+        <w:t>show the variations in efficacy as the sampling approaches the Nyquist frequency from higher frequencies</w:t>
+      </w:r>
+      <w:r>
+        <w:t>.</w:t>
       </w:r>
     </w:p>
     <w:p/>
@@ -91,29 +157,7 @@
           <w:szCs w:val="20"/>
           <w:shd w:val="clear" w:color="auto" w:fill="FFFFFF"/>
         </w:rPr>
-        <w:t xml:space="preserve">D. Wang, D. Li, Y. </w:t>
-      </w:r>
-      <w:proofErr w:type="gramStart"/>
-      <w:r>
-        <w:rPr>
-          <w:rFonts w:ascii="Arial" w:hAnsi="Arial" w:cs="Arial"/>
-          <w:color w:val="333333"/>
-          <w:sz w:val="20"/>
-          <w:szCs w:val="20"/>
-          <w:shd w:val="clear" w:color="auto" w:fill="FFFFFF"/>
-        </w:rPr>
-        <w:t>Jun</w:t>
-      </w:r>
-      <w:proofErr w:type="gramEnd"/>
-      <w:r>
-        <w:rPr>
-          <w:rFonts w:ascii="Arial" w:hAnsi="Arial" w:cs="Arial"/>
-          <w:color w:val="333333"/>
-          <w:sz w:val="20"/>
-          <w:szCs w:val="20"/>
-          <w:shd w:val="clear" w:color="auto" w:fill="FFFFFF"/>
-        </w:rPr>
-        <w:t xml:space="preserve"> and F. Chen, "An Improved Chirp Typed Blind Watermarking Algorithm Based on Wavelet and Fractional Fourier Transform," </w:t>
+        <w:t>C. S. MacInnes, "The reconstruction of discontinuous piecewise polynomial signals," in </w:t>
       </w:r>
       <w:r>
         <w:rPr>
@@ -124,7 +168,7 @@
           <w:szCs w:val="20"/>
           <w:shd w:val="clear" w:color="auto" w:fill="FFFFFF"/>
         </w:rPr>
-        <w:t>Fourth International Conference on Image and Graphics (ICIG 2007)</w:t>
+        <w:t>IEEE Transactions on Signal Processing</w:t>
       </w:r>
       <w:r>
         <w:rPr>
@@ -134,7 +178,7 @@
           <w:szCs w:val="20"/>
           <w:shd w:val="clear" w:color="auto" w:fill="FFFFFF"/>
         </w:rPr>
-        <w:t xml:space="preserve">, 2007, pp. 291-296, </w:t>
+        <w:t xml:space="preserve">, vol. 53, no. 7, pp. 2603-2607, July 2005, </w:t>
       </w:r>
       <w:proofErr w:type="spellStart"/>
       <w:r>
@@ -156,7 +200,7 @@
           <w:szCs w:val="20"/>
           <w:shd w:val="clear" w:color="auto" w:fill="FFFFFF"/>
         </w:rPr>
-        <w:t>: 10.1109/ICIG.2007.38.</w:t>
+        <w:t>: 10.1109/TSP.2005.849217.</w:t>
       </w:r>
     </w:p>
     <w:sectPr>

</xml_diff>